<commit_message>
Update after fixing some apa issues; grammatical errors etc.
</commit_message>
<xml_diff>
--- a/docs/manuscript/output/rs_manuscript_apa.docx
+++ b/docs/manuscript/output/rs_manuscript_apa.docx
@@ -582,7 +582,30 @@
         <w:pStyle w:val="BodyText"/>
       </w:pPr>
       <w:r>
-        <w:t xml:space="preserve">Given the relevance of promoting behavior change to reduce energy consumption, several strands of research have aimed to identify factors that affect energy behaviors and interventions that effectively reduce energy consumption. Interventions often focus on X, Y, Z. For example, …</w:t>
+        <w:t xml:space="preserve">Given the relevance of promoting behavior change to reduce energy consumption, several strands of research have aimed to identify factors that affect energy behaviors and interventions that effectively reduce energy consumption. For example,</w:t>
+      </w:r>
+      <w:r>
+        <w:t xml:space="preserve"> </w:t>
+      </w:r>
+      <w:r>
+        <w:t xml:space="preserve">Abrahamse et al. (</w:t>
+      </w:r>
+      <w:hyperlink w:anchor="Xc77c1353231159de2b8cfbcbe6900637f731154">
+        <w:r>
+          <w:rPr>
+            <w:rStyle w:val="Hyperlink"/>
+          </w:rPr>
+          <w:t xml:space="preserve">2007</w:t>
+        </w:r>
+      </w:hyperlink>
+      <w:r>
+        <w:t xml:space="preserve">)</w:t>
+      </w:r>
+      <w:r>
+        <w:t xml:space="preserve"> </w:t>
+      </w:r>
+      <w:r>
+        <w:t xml:space="preserve">used a combination of tailored information about energy use and tailored feedback, in addition to setting an energy-saving goal, to promote direct and indirect energy-saving behaviors and high levels of knowledge regarding energy use. Direct energy-saving behaviors were classified as reducing fuel, gas, and electricity consumption, while indirect behaviors referred to producing, distributing, and disposing goods. After a five-month intervention, the authors found that households in the experimental group reduced their direct energy use by 5.1% and had higher levels of knowledge about energy conservation compared to the control group, which used 0.7% more energy since the beginning of the intervention. No difference between groups was found in indirect behaviors.</w:t>
       </w:r>
     </w:p>
     <w:p>
@@ -641,15 +664,76 @@
         <w:pStyle w:val="FirstParagraph"/>
       </w:pPr>
       <w:r>
-        <w:t xml:space="preserve">Receiving feedback about one’s energy use is an important step in identifying potential actions to reduce energy consumption. However, it is crucial to understand how consumers use the information that is given with their energy bill and whether consumers are able to translate a energy saving goal into an action plan.</w:t>
-      </w:r>
-    </w:p>
-    <w:p>
-      <w:pPr>
-        <w:pStyle w:val="BodyText"/>
-      </w:pPr>
-      <w:r>
-        <w:t xml:space="preserve">Building on the study of Canfield et al. (2017), we aimed to test xxx.</w:t>
+        <w:t xml:space="preserve">Receiving feedback about one’s energy use is important in identifying potential actions to reduce energy consumption. However, it is crucial to understand how consumers use the information provided with their energy bill and whether they are able to translate an energy-saving goal into an action plan.</w:t>
+      </w:r>
+      <w:r>
+        <w:t xml:space="preserve"> </w:t>
+      </w:r>
+      <w:r>
+        <w:t xml:space="preserve">Canfield et al. (</w:t>
+      </w:r>
+      <w:hyperlink w:anchor="X583a2aeb73133489b1bca7034fc4c88220fccdb">
+        <w:r>
+          <w:rPr>
+            <w:rStyle w:val="Hyperlink"/>
+          </w:rPr>
+          <w:t xml:space="preserve">2017</w:t>
+        </w:r>
+      </w:hyperlink>
+      <w:r>
+        <w:t xml:space="preserve">)</w:t>
+      </w:r>
+      <w:r>
+        <w:t xml:space="preserve"> </w:t>
+      </w:r>
+      <w:r>
+        <w:t xml:space="preserve">specifically studied this problem by running an experiment in which participants were shown hypothetical electricity bills with information related to a household’s historical electricity use, electricity use in relation to their neighbors, and historical electricity use by appliances. Participants were randomly assigned to one of three formats of information representation (i.e., tables, bar graphs, and icon graphs) and were asked questions regarding their energy literacy.</w:t>
+      </w:r>
+      <w:r>
+        <w:t xml:space="preserve"> </w:t>
+      </w:r>
+      <w:r>
+        <w:t xml:space="preserve">Canfield et al. (</w:t>
+      </w:r>
+      <w:hyperlink w:anchor="X583a2aeb73133489b1bca7034fc4c88220fccdb">
+        <w:r>
+          <w:rPr>
+            <w:rStyle w:val="Hyperlink"/>
+          </w:rPr>
+          <w:t xml:space="preserve">2017</w:t>
+        </w:r>
+      </w:hyperlink>
+      <w:r>
+        <w:t xml:space="preserve">)</w:t>
+      </w:r>
+      <w:r>
+        <w:t xml:space="preserve"> </w:t>
+      </w:r>
+      <w:r>
+        <w:t xml:space="preserve">showed that tables were the easiest format to understand for consumers when evaluating every type of information related to energy use. Across types of information, historical electricity use elicited the highest intentions and preferences for energy savings regardless of format. Additionally, participants with high energy literacy had a better understanding of energy-related information across all types of information representations. By disentangling the effects of content, format, and individual differences in energy literacy on understanding, preferences, and intentions,</w:t>
+      </w:r>
+      <w:r>
+        <w:t xml:space="preserve"> </w:t>
+      </w:r>
+      <w:r>
+        <w:t xml:space="preserve">Canfield et al. (</w:t>
+      </w:r>
+      <w:hyperlink w:anchor="X583a2aeb73133489b1bca7034fc4c88220fccdb">
+        <w:r>
+          <w:rPr>
+            <w:rStyle w:val="Hyperlink"/>
+          </w:rPr>
+          <w:t xml:space="preserve">2017</w:t>
+        </w:r>
+      </w:hyperlink>
+      <w:r>
+        <w:t xml:space="preserve">)</w:t>
+      </w:r>
+      <w:r>
+        <w:t xml:space="preserve"> </w:t>
+      </w:r>
+      <w:r>
+        <w:t xml:space="preserve">demonstrated that easy-to-implement communication strategies in energy bills can lead to energy-saving behaviors.</w:t>
       </w:r>
     </w:p>
     <w:p>
@@ -805,6 +889,9 @@
         <w:t xml:space="preserve">The way numerical information is presented can significantly affect how individuals process and use that information. Of particular relevance are reference class effects, which occur when numerical statements are presented without a clear or intuitive basis for comparison, making it difficult to infer meaningful quantities</w:t>
       </w:r>
       <w:r>
+        <w:t xml:space="preserve"> </w:t>
+      </w:r>
+      <w:r>
         <w:t xml:space="preserve">(</w:t>
       </w:r>
       <w:hyperlink w:anchor="X48ee7d52bd4db5ee8bad5220fee5b9ac66ecac9">
@@ -974,6 +1061,14 @@
     <w:p>
       <w:pPr>
         <w:pStyle w:val="FirstParagraph"/>
+      </w:pPr>
+      <w:r>
+        <w:t xml:space="preserve">Building on the study of Canfield et al. (2017), we aimed to test xxx.</w:t>
+      </w:r>
+    </w:p>
+    <w:p>
+      <w:pPr>
+        <w:pStyle w:val="BodyText"/>
       </w:pPr>
       <w:r>
         <w:t xml:space="preserve">Despite existing studies on energy-use communication and format effects, limited research has explored how different numerical representations influence consumers’ ability to create accurate energy conservation plans. Specifically, there is a gap in understanding how presenting energy information in absolute units versus percentages or monetary terms affects the precision of planning appliance-specific reductions. The current study addresses these critical issues by systematically investigating the impact of varying information formats (kWh, percentage, and USD) on the accuracy of energy-planning decisions. By manipulating the presentation format of energy information, this research aims to elucidate how different representational formats influence planning accuracy. Based on the literature reviewed, we hypothesize that: 1) Presenting energy reduction goals in absolute units (kWh) will lead to greater planning accuracy compared to percentage-based or monetary formats, as absolute units provide a more direct and less ambiguous representation of energy quantities. 2) Higher energy literacy will be associated with more accurate planning, as individuals with greater energy knowledge may be better equipped to process and utilize the provided information, regardless of format. We also examine the potential of several exploratory variables, such as goal difficulty and the rounding of numerical values, to further elucidate the factors that influence planning accuracy.</w:t>
@@ -1749,7 +1844,7 @@
         <w:t xml:space="preserve">Note</w:t>
       </w:r>
       <w:r>
-        <w:t xml:space="preserve">. Distribution of the log of the absolute error between the participant’s action plan and the reduction goal across different reference class conditions (kWh, Percentage, USD). The right side plots are further separated by calculator usage. A lower log absolute error suggests higher planning accuracy.</w:t>
+        <w:t xml:space="preserve">. Distribution of the log of the absolute error between the participant’s action plan and the reduction goal. Left side plot separates across different reference class conditions (kWh, Percentage, USD). Right side plot separates by self-reported calculator use. A lower log absolute error suggests higher planning accuracy.</w:t>
       </w:r>
     </w:p>
     <w:bookmarkStart w:id="58" w:name="tbl-s1-prop"/>
@@ -1766,7 +1861,7 @@
         <w:pStyle w:val="Caption"/>
       </w:pPr>
       <w:r>
-        <w:t xml:space="preserve">Study 1: Descriptive Performance</w:t>
+        <w:t xml:space="preserve">Experiment 1 1: Categorization of Participants according to Accuracy Levels</w:t>
       </w:r>
     </w:p>
     <w:tbl>
@@ -2172,7 +2267,7 @@
         <w:pStyle w:val="FirstParagraph"/>
       </w:pPr>
       <w:r>
-        <w:t xml:space="preserve">This approach allowed us to estimate thresholds (intercepts) and regression coefficients that capture how different reference classes affect the likelihood of achieving higher accuracy categories. For each comparison, we provide posterior odds ratios (OR) and their 95% CIs. This approach allows the estimation of threshold parameters and regression coefficients that characterize how changes in predictor variables (such as the reference class: kWh, percentage, or USD) relate to probabilities of being in each accuracy category. Specifically, we used a cumulative logit link function to model the ordered accuracy outcome, and we specified weakly informative priors for the regression coefficients (normal distributions with mean 0 and standard deviation of 1) and for the cutpoints (normal distributions with a mean of zero and a standard deviation of 4.0). The approach allows us to estimate threshold parameters and regression coefficients that characterize how changes in predictor variables (such as the reference class: kWh, percentage, or USD) relate to probabilities of being in each accuracy category.</w:t>
+        <w:t xml:space="preserve">This approach allowed us to estimate thresholds (intercepts) and regression coefficients that capture how different reference classes affect the likelihood of achieving higher accuracy categories. For each comparison, we provide posterior odds ratios (OR) and their 95% CIs. This approach allows the estimation of threshold parameters and regression coefficients that characterize how changes in predictor variables (such as the reference class: kWh, percentage, or USD) relate to probabilities of being in each accuracy category. Specifically, we used a cumulative logit link function to model the ordered accuracy outcome, and we specified weakly informative priors for the regression coefficients (normal distributions with mean 0 and standard deviation of 1) and for the cutpoints (normal distributions with a mean of zero and a standard deviation of 4.0). The approach can be used to estimate threshold parameters and regression coefficients that characterize how changes in predictor variables (such as the reference class: kWh, percentage, or USD) relate to probabilities of being in each accuracy category.</w:t>
       </w:r>
     </w:p>
     <w:bookmarkStart w:id="59" w:name="tbl-s1-reg"/>
@@ -2196,7 +2291,7 @@
         <w:t xml:space="preserve">Experiment 1</w:t>
       </w:r>
       <w:r>
-        <w:t xml:space="preserve">: Ordinal Regression results</w:t>
+        <w:t xml:space="preserve">: Ordinal Regression Results of a Test of Differences between conditions in Accuracy Levels</w:t>
       </w:r>
     </w:p>
     <w:tbl>
@@ -3457,7 +3552,7 @@
         <w:t xml:space="preserve">Note</w:t>
       </w:r>
       <w:r>
-        <w:t xml:space="preserve">. The table shows performance as both the % of trials where participants matched the goal, and the mean absolute error from the target reduction goal.</w:t>
+        <w:t xml:space="preserve">. The table shows performance as both the % of trials where participants matched the goal, and the mean absolute error from the target reduction goal. Percentage meeting goal refers to participants who exactly met the target reduction goal (i.e., the proposed plan would reduce energy use by exactly 15%)</w:t>
       </w:r>
     </w:p>
     <w:bookmarkStart w:id="77" w:name="fig-s2-log-dist"/>
@@ -3537,7 +3632,7 @@
         <w:t xml:space="preserve">Note</w:t>
       </w:r>
       <w:r>
-        <w:t xml:space="preserve">. Distribution of the log of the absolute error between the participant’s action plan and the reduction goal across different reference class conditions (kWh, Percentage, USD). The right side plots are further separated by calculator usage. A lower log absolute error suggests higher planning accuracy.</w:t>
+        <w:t xml:space="preserve">. Distribution of the log of the absolute error between the participant’s action plan and the reduction goal. Left side plot separates across different reference class conditions (kWh, Percentage, USD). Right side plot separates by self-reported calculator use. A lower log absolute error suggests higher planning accuracy.</w:t>
       </w:r>
     </w:p>
     <w:bookmarkStart w:id="78" w:name="tbl-s2-reg"/>
@@ -5249,7 +5344,7 @@
       </w:r>
     </w:p>
     <w:bookmarkEnd w:id="96"/>
-    <w:bookmarkStart w:id="140" w:name="references"/>
+    <w:bookmarkStart w:id="142" w:name="references"/>
     <w:p>
       <w:pPr>
         <w:pStyle w:val="Heading1"/>
@@ -5258,7 +5353,7 @@
         <w:t xml:space="preserve">References</w:t>
       </w:r>
     </w:p>
-    <w:bookmarkStart w:id="139" w:name="refs"/>
+    <w:bookmarkStart w:id="141" w:name="refs"/>
     <w:bookmarkStart w:id="98" w:name="X017f3aa19ce35c5f02a682eb2019dab7020f49c"/>
     <w:p>
       <w:pPr>
@@ -5306,7 +5401,54 @@
       </w:hyperlink>
     </w:p>
     <w:bookmarkEnd w:id="98"/>
-    <w:bookmarkStart w:id="100" w:name="ref-attariPublicPerceptionsEnergy2010"/>
+    <w:bookmarkStart w:id="100" w:name="Xc77c1353231159de2b8cfbcbe6900637f731154"/>
+    <w:p>
+      <w:pPr>
+        <w:pStyle w:val="Bibliography"/>
+      </w:pPr>
+      <w:r>
+        <w:t xml:space="preserve">Abrahamse, W., Steg, L., Vlek, C., &amp; Rothengatter, T. (2007). The effect of tailored information, goal setting, and tailored feedback on household energy use, energy-related behaviors, and behavioral antecedents.</w:t>
+      </w:r>
+      <w:r>
+        <w:t xml:space="preserve"> </w:t>
+      </w:r>
+      <w:r>
+        <w:rPr>
+          <w:i/>
+          <w:iCs/>
+        </w:rPr>
+        <w:t xml:space="preserve">Journal of Environmental Psychology</w:t>
+      </w:r>
+      <w:r>
+        <w:t xml:space="preserve">,</w:t>
+      </w:r>
+      <w:r>
+        <w:t xml:space="preserve"> </w:t>
+      </w:r>
+      <w:r>
+        <w:rPr>
+          <w:i/>
+          <w:iCs/>
+        </w:rPr>
+        <w:t xml:space="preserve">27</w:t>
+      </w:r>
+      <w:r>
+        <w:t xml:space="preserve">(4), 265–276.</w:t>
+      </w:r>
+      <w:r>
+        <w:t xml:space="preserve"> </w:t>
+      </w:r>
+      <w:hyperlink r:id="rId99">
+        <w:r>
+          <w:rPr>
+            <w:rStyle w:val="Hyperlink"/>
+          </w:rPr>
+          <w:t xml:space="preserve">https://doi.org/10.1016/j.jenvp.2007.08.002</w:t>
+        </w:r>
+      </w:hyperlink>
+    </w:p>
+    <w:bookmarkEnd w:id="100"/>
+    <w:bookmarkStart w:id="102" w:name="ref-attariPublicPerceptionsEnergy2010"/>
     <w:p>
       <w:pPr>
         <w:pStyle w:val="Bibliography"/>
@@ -5343,7 +5485,7 @@
       <w:r>
         <w:t xml:space="preserve"> </w:t>
       </w:r>
-      <w:hyperlink r:id="rId99">
+      <w:hyperlink r:id="rId101">
         <w:r>
           <w:rPr>
             <w:rStyle w:val="Hyperlink"/>
@@ -5352,8 +5494,8 @@
         </w:r>
       </w:hyperlink>
     </w:p>
-    <w:bookmarkEnd w:id="100"/>
-    <w:bookmarkStart w:id="102" w:name="ref-bednarRecognitionResponseEnergy2020"/>
+    <w:bookmarkEnd w:id="102"/>
+    <w:bookmarkStart w:id="104" w:name="ref-bednarRecognitionResponseEnergy2020"/>
     <w:p>
       <w:pPr>
         <w:pStyle w:val="Bibliography"/>
@@ -5399,7 +5541,7 @@
       <w:r>
         <w:t xml:space="preserve"> </w:t>
       </w:r>
-      <w:hyperlink r:id="rId101">
+      <w:hyperlink r:id="rId103">
         <w:r>
           <w:rPr>
             <w:rStyle w:val="Hyperlink"/>
@@ -5408,8 +5550,8 @@
         </w:r>
       </w:hyperlink>
     </w:p>
-    <w:bookmarkEnd w:id="102"/>
-    <w:bookmarkStart w:id="104" w:name="ref-blaschBoundedlyRationalConsumers2019"/>
+    <w:bookmarkEnd w:id="104"/>
+    <w:bookmarkStart w:id="106" w:name="ref-blaschBoundedlyRationalConsumers2019"/>
     <w:p>
       <w:pPr>
         <w:pStyle w:val="Bibliography"/>
@@ -5446,7 +5588,7 @@
       <w:r>
         <w:t xml:space="preserve"> </w:t>
       </w:r>
-      <w:hyperlink r:id="rId103">
+      <w:hyperlink r:id="rId105">
         <w:r>
           <w:rPr>
             <w:rStyle w:val="Hyperlink"/>
@@ -5455,8 +5597,8 @@
         </w:r>
       </w:hyperlink>
     </w:p>
-    <w:bookmarkEnd w:id="104"/>
-    <w:bookmarkStart w:id="106" w:name="ref-burknerBrmsPackageBayesian2017"/>
+    <w:bookmarkEnd w:id="106"/>
+    <w:bookmarkStart w:id="108" w:name="ref-burknerBrmsPackageBayesian2017"/>
     <w:p>
       <w:pPr>
         <w:pStyle w:val="Bibliography"/>
@@ -5514,7 +5656,7 @@
       <w:r>
         <w:t xml:space="preserve"> </w:t>
       </w:r>
-      <w:hyperlink r:id="rId105">
+      <w:hyperlink r:id="rId107">
         <w:r>
           <w:rPr>
             <w:rStyle w:val="Hyperlink"/>
@@ -5523,8 +5665,8 @@
         </w:r>
       </w:hyperlink>
     </w:p>
-    <w:bookmarkEnd w:id="106"/>
-    <w:bookmarkStart w:id="108" w:name="X583a2aeb73133489b1bca7034fc4c88220fccdb"/>
+    <w:bookmarkEnd w:id="108"/>
+    <w:bookmarkStart w:id="110" w:name="X583a2aeb73133489b1bca7034fc4c88220fccdb"/>
     <w:p>
       <w:pPr>
         <w:pStyle w:val="Bibliography"/>
@@ -5561,7 +5703,7 @@
       <w:r>
         <w:t xml:space="preserve"> </w:t>
       </w:r>
-      <w:hyperlink r:id="rId107">
+      <w:hyperlink r:id="rId109">
         <w:r>
           <w:rPr>
             <w:rStyle w:val="Hyperlink"/>
@@ -5570,8 +5712,8 @@
         </w:r>
       </w:hyperlink>
     </w:p>
-    <w:bookmarkEnd w:id="108"/>
-    <w:bookmarkStart w:id="110" w:name="ref-dewatersEnergyLiteracySecondary2011"/>
+    <w:bookmarkEnd w:id="110"/>
+    <w:bookmarkStart w:id="112" w:name="ref-dewatersEnergyLiteracySecondary2011"/>
     <w:p>
       <w:pPr>
         <w:pStyle w:val="Bibliography"/>
@@ -5638,7 +5780,7 @@
       <w:r>
         <w:t xml:space="preserve"> </w:t>
       </w:r>
-      <w:hyperlink r:id="rId109">
+      <w:hyperlink r:id="rId111">
         <w:r>
           <w:rPr>
             <w:rStyle w:val="Hyperlink"/>
@@ -5647,8 +5789,8 @@
         </w:r>
       </w:hyperlink>
     </w:p>
-    <w:bookmarkEnd w:id="110"/>
-    <w:bookmarkStart w:id="112" w:name="ref-farghaliStrategiesEnergyContext2023"/>
+    <w:bookmarkEnd w:id="112"/>
+    <w:bookmarkStart w:id="114" w:name="ref-farghaliStrategiesEnergyContext2023"/>
     <w:p>
       <w:pPr>
         <w:pStyle w:val="Bibliography"/>
@@ -5685,7 +5827,7 @@
       <w:r>
         <w:t xml:space="preserve"> </w:t>
       </w:r>
-      <w:hyperlink r:id="rId111">
+      <w:hyperlink r:id="rId113">
         <w:r>
           <w:rPr>
             <w:rStyle w:val="Hyperlink"/>
@@ -5694,8 +5836,8 @@
         </w:r>
       </w:hyperlink>
     </w:p>
-    <w:bookmarkEnd w:id="112"/>
-    <w:bookmarkStart w:id="114" w:name="X5af67f995b39de65510a4284ea565163ed449fb"/>
+    <w:bookmarkEnd w:id="114"/>
+    <w:bookmarkStart w:id="116" w:name="X5af67f995b39de65510a4284ea565163ed449fb"/>
     <w:p>
       <w:pPr>
         <w:pStyle w:val="Bibliography"/>
@@ -5732,7 +5874,7 @@
       <w:r>
         <w:t xml:space="preserve"> </w:t>
       </w:r>
-      <w:hyperlink r:id="rId113">
+      <w:hyperlink r:id="rId115">
         <w:r>
           <w:rPr>
             <w:rStyle w:val="Hyperlink"/>
@@ -5741,8 +5883,8 @@
         </w:r>
       </w:hyperlink>
     </w:p>
-    <w:bookmarkEnd w:id="114"/>
-    <w:bookmarkStart w:id="116" w:name="ref-fisher100BiasEffects2022"/>
+    <w:bookmarkEnd w:id="116"/>
+    <w:bookmarkStart w:id="118" w:name="ref-fisher100BiasEffects2022"/>
     <w:p>
       <w:pPr>
         <w:pStyle w:val="Bibliography"/>
@@ -5845,7 +5987,7 @@
       <w:r>
         <w:t xml:space="preserve"> </w:t>
       </w:r>
-      <w:hyperlink r:id="rId115">
+      <w:hyperlink r:id="rId117">
         <w:r>
           <w:rPr>
             <w:rStyle w:val="Hyperlink"/>
@@ -5854,8 +5996,8 @@
         </w:r>
       </w:hyperlink>
     </w:p>
-    <w:bookmarkEnd w:id="116"/>
-    <w:bookmarkStart w:id="118" w:name="X48ee7d52bd4db5ee8bad5220fee5b9ac66ecac9"/>
+    <w:bookmarkEnd w:id="118"/>
+    <w:bookmarkStart w:id="120" w:name="X48ee7d52bd4db5ee8bad5220fee5b9ac66ecac9"/>
     <w:p>
       <w:pPr>
         <w:pStyle w:val="Bibliography"/>
@@ -5892,7 +6034,7 @@
       <w:r>
         <w:t xml:space="preserve"> </w:t>
       </w:r>
-      <w:hyperlink r:id="rId117">
+      <w:hyperlink r:id="rId119">
         <w:r>
           <w:rPr>
             <w:rStyle w:val="Hyperlink"/>
@@ -5901,8 +6043,8 @@
         </w:r>
       </w:hyperlink>
     </w:p>
-    <w:bookmarkEnd w:id="118"/>
-    <w:bookmarkStart w:id="120" w:name="ref-gillConsumerMatchingCosts2022"/>
+    <w:bookmarkEnd w:id="120"/>
+    <w:bookmarkStart w:id="122" w:name="ref-gillConsumerMatchingCosts2022"/>
     <w:p>
       <w:pPr>
         <w:pStyle w:val="Bibliography"/>
@@ -5951,7 +6093,7 @@
       <w:r>
         <w:t xml:space="preserve"> </w:t>
       </w:r>
-      <w:hyperlink r:id="rId119">
+      <w:hyperlink r:id="rId121">
         <w:r>
           <w:rPr>
             <w:rStyle w:val="Hyperlink"/>
@@ -5960,8 +6102,8 @@
         </w:r>
       </w:hyperlink>
     </w:p>
-    <w:bookmarkEnd w:id="120"/>
-    <w:bookmarkStart w:id="122" w:name="ref-herberzKiloWhatDefault2020"/>
+    <w:bookmarkEnd w:id="122"/>
+    <w:bookmarkStart w:id="124" w:name="ref-herberzKiloWhatDefault2020"/>
     <w:p>
       <w:pPr>
         <w:pStyle w:val="Bibliography"/>
@@ -6010,7 +6152,7 @@
       <w:r>
         <w:t xml:space="preserve"> </w:t>
       </w:r>
-      <w:hyperlink r:id="rId121">
+      <w:hyperlink r:id="rId123">
         <w:r>
           <w:rPr>
             <w:rStyle w:val="Hyperlink"/>
@@ -6019,8 +6161,8 @@
         </w:r>
       </w:hyperlink>
     </w:p>
-    <w:bookmarkEnd w:id="122"/>
-    <w:bookmarkStart w:id="124" w:name="X227e3d6b85043161ccff60bb73ea027362781dc"/>
+    <w:bookmarkEnd w:id="124"/>
+    <w:bookmarkStart w:id="126" w:name="X227e3d6b85043161ccff60bb73ea027362781dc"/>
     <w:p>
       <w:pPr>
         <w:pStyle w:val="Bibliography"/>
@@ -6057,7 +6199,7 @@
       <w:r>
         <w:t xml:space="preserve"> </w:t>
       </w:r>
-      <w:hyperlink r:id="rId123">
+      <w:hyperlink r:id="rId125">
         <w:r>
           <w:rPr>
             <w:rStyle w:val="Hyperlink"/>
@@ -6066,8 +6208,8 @@
         </w:r>
       </w:hyperlink>
     </w:p>
-    <w:bookmarkEnd w:id="124"/>
-    <w:bookmarkStart w:id="126" w:name="X3b6a1d5d45806e48bd092325245544cfc853796"/>
+    <w:bookmarkEnd w:id="126"/>
+    <w:bookmarkStart w:id="128" w:name="X3b6a1d5d45806e48bd092325245544cfc853796"/>
     <w:p>
       <w:pPr>
         <w:pStyle w:val="Bibliography"/>
@@ -6116,7 +6258,7 @@
       <w:r>
         <w:t xml:space="preserve"> </w:t>
       </w:r>
-      <w:hyperlink r:id="rId125">
+      <w:hyperlink r:id="rId127">
         <w:r>
           <w:rPr>
             <w:rStyle w:val="Hyperlink"/>
@@ -6125,8 +6267,8 @@
         </w:r>
       </w:hyperlink>
     </w:p>
-    <w:bookmarkEnd w:id="126"/>
-    <w:bookmarkStart w:id="128" w:name="X6b928f3b3d6d58eb00a6f05f7cc31476714d0fc"/>
+    <w:bookmarkEnd w:id="128"/>
+    <w:bookmarkStart w:id="130" w:name="X6b928f3b3d6d58eb00a6f05f7cc31476714d0fc"/>
     <w:p>
       <w:pPr>
         <w:pStyle w:val="Bibliography"/>
@@ -6175,7 +6317,7 @@
       <w:r>
         <w:t xml:space="preserve"> </w:t>
       </w:r>
-      <w:hyperlink r:id="rId127">
+      <w:hyperlink r:id="rId129">
         <w:r>
           <w:rPr>
             <w:rStyle w:val="Hyperlink"/>
@@ -6184,8 +6326,8 @@
         </w:r>
       </w:hyperlink>
     </w:p>
-    <w:bookmarkEnd w:id="128"/>
-    <w:bookmarkStart w:id="129" w:name="ref-reimerNumericCommunicationRisk2015"/>
+    <w:bookmarkEnd w:id="130"/>
+    <w:bookmarkStart w:id="131" w:name="ref-reimerNumericCommunicationRisk2015"/>
     <w:p>
       <w:pPr>
         <w:pStyle w:val="Bibliography"/>
@@ -6259,8 +6401,8 @@
         <w:t xml:space="preserve">(pp. 167–179).</w:t>
       </w:r>
     </w:p>
-    <w:bookmarkEnd w:id="129"/>
-    <w:bookmarkStart w:id="130" w:name="X7b3c79bfb7654af1f4b03dba64dad1a6765c972"/>
+    <w:bookmarkEnd w:id="131"/>
+    <w:bookmarkStart w:id="132" w:name="X7b3c79bfb7654af1f4b03dba64dad1a6765c972"/>
     <w:p>
       <w:pPr>
         <w:pStyle w:val="Bibliography"/>
@@ -6352,8 +6494,8 @@
         <w:t xml:space="preserve">. R: A Language and Environment for Statistical Computing.</w:t>
       </w:r>
     </w:p>
-    <w:bookmarkEnd w:id="130"/>
-    <w:bookmarkStart w:id="132" w:name="Xd44db9aff911e722b730a7e513225ab165d3721"/>
+    <w:bookmarkEnd w:id="132"/>
+    <w:bookmarkStart w:id="134" w:name="Xd44db9aff911e722b730a7e513225ab165d3721"/>
     <w:p>
       <w:pPr>
         <w:pStyle w:val="Bibliography"/>
@@ -6411,7 +6553,7 @@
       <w:r>
         <w:t xml:space="preserve"> </w:t>
       </w:r>
-      <w:hyperlink r:id="rId131">
+      <w:hyperlink r:id="rId133">
         <w:r>
           <w:rPr>
             <w:rStyle w:val="Hyperlink"/>
@@ -6420,8 +6562,8 @@
         </w:r>
       </w:hyperlink>
     </w:p>
-    <w:bookmarkEnd w:id="132"/>
-    <w:bookmarkStart w:id="134" w:name="Xb1100beca2d010ddfe6cd55e590057ba1b04648"/>
+    <w:bookmarkEnd w:id="134"/>
+    <w:bookmarkStart w:id="136" w:name="Xb1100beca2d010ddfe6cd55e590057ba1b04648"/>
     <w:p>
       <w:pPr>
         <w:pStyle w:val="Bibliography"/>
@@ -6458,7 +6600,7 @@
       <w:r>
         <w:t xml:space="preserve"> </w:t>
       </w:r>
-      <w:hyperlink r:id="rId133">
+      <w:hyperlink r:id="rId135">
         <w:r>
           <w:rPr>
             <w:rStyle w:val="Hyperlink"/>
@@ -6467,8 +6609,8 @@
         </w:r>
       </w:hyperlink>
     </w:p>
-    <w:bookmarkEnd w:id="134"/>
-    <w:bookmarkStart w:id="136" w:name="ref-weberWhyCanOnly2018"/>
+    <w:bookmarkEnd w:id="136"/>
+    <w:bookmarkStart w:id="138" w:name="ref-weberWhyCanOnly2018"/>
     <w:p>
       <w:pPr>
         <w:pStyle w:val="Bibliography"/>
@@ -6571,7 +6713,7 @@
       <w:r>
         <w:t xml:space="preserve"> </w:t>
       </w:r>
-      <w:hyperlink r:id="rId135">
+      <w:hyperlink r:id="rId137">
         <w:r>
           <w:rPr>
             <w:rStyle w:val="Hyperlink"/>
@@ -6580,8 +6722,8 @@
         </w:r>
       </w:hyperlink>
     </w:p>
-    <w:bookmarkEnd w:id="136"/>
-    <w:bookmarkStart w:id="138" w:name="ref-wickhamWelcomeTidyverse2019"/>
+    <w:bookmarkEnd w:id="138"/>
+    <w:bookmarkStart w:id="140" w:name="ref-wickhamWelcomeTidyverse2019"/>
     <w:p>
       <w:pPr>
         <w:pStyle w:val="Bibliography"/>
@@ -6627,7 +6769,7 @@
       <w:r>
         <w:t xml:space="preserve"> </w:t>
       </w:r>
-      <w:hyperlink r:id="rId137">
+      <w:hyperlink r:id="rId139">
         <w:r>
           <w:rPr>
             <w:rStyle w:val="Hyperlink"/>
@@ -6636,9 +6778,9 @@
         </w:r>
       </w:hyperlink>
     </w:p>
-    <w:bookmarkEnd w:id="138"/>
-    <w:bookmarkEnd w:id="139"/>
     <w:bookmarkEnd w:id="140"/>
+    <w:bookmarkEnd w:id="141"/>
+    <w:bookmarkEnd w:id="142"/>
     <w:sectPr>
       <w:headerReference r:id="rId9" w:type="even"/>
       <w:headerReference r:id="rId11" w:type="default"/>
@@ -6659,7 +6801,7 @@
 </file>
 
 <file path=word/footer1.xml><?xml version="1.0" encoding="utf-8"?>
-<w:ftr xmlns:wpc="http://schemas.microsoft.com/office/word/2010/wordprocessingCanvas" xmlns:cx="http://schemas.microsoft.com/office/drawing/2014/chartex" xmlns:cx1="http://schemas.microsoft.com/office/drawing/2015/9/8/chartex" xmlns:cx2="http://schemas.microsoft.com/office/drawing/2015/10/21/chartex" xmlns:cx3="http://schemas.microsoft.com/office/drawing/2016/5/9/chartex" xmlns:cx4="http://schemas.microsoft.com/office/drawing/2016/5/10/chartex" xmlns:cx5="http://schemas.microsoft.com/office/drawing/2016/5/11/chartex" xmlns:cx6="http://schemas.microsoft.com/office/drawing/2016/5/12/chartex" xmlns:cx7="http://schemas.microsoft.com/office/drawing/2016/5/13/chartex" xmlns:cx8="http://schemas.microsoft.com/office/drawing/2016/5/14/chartex" xmlns:mc="http://schemas.openxmlformats.org/markup-compatibility/2006" xmlns:aink="http://schemas.microsoft.com/office/drawing/2016/ink" xmlns:am3d="http://schemas.microsoft.com/office/drawing/2017/model3d" xmlns:o="urn:schemas-microsoft-com:office:office" xmlns:oel="http://schemas.microsoft.com/office/2019/extlst" xmlns:r="http://schemas.openxmlformats.org/officeDocument/2006/relationships" xmlns:m="http://schemas.openxmlformats.org/officeDocument/2006/math" xmlns:v="urn:schemas-microsoft-com:vml" xmlns:wp14="http://schemas.microsoft.com/office/word/2010/wordprocessingDrawing" xmlns:wp="http://schemas.openxmlformats.org/drawingml/2006/wordprocessingDrawing" xmlns:w10="urn:schemas-microsoft-com:office:word" xmlns:w="http://schemas.openxmlformats.org/wordprocessingml/2006/main" xmlns:w14="http://schemas.microsoft.com/office/word/2010/wordml" xmlns:w15="http://schemas.microsoft.com/office/word/2012/wordml" xmlns:w16cex="http://schemas.microsoft.com/office/word/2018/wordml/cex" xmlns:w16cid="http://schemas.microsoft.com/office/word/2016/wordml/cid" xmlns:w16="http://schemas.microsoft.com/office/word/2018/wordml" xmlns:w16du="http://schemas.microsoft.com/office/word/2023/wordml/word16du" xmlns:w16sdtdh="http://schemas.microsoft.com/office/word/2020/wordml/sdtdatahash" xmlns:w16se="http://schemas.microsoft.com/office/word/2015/wordml/symex" xmlns:wpg="http://schemas.microsoft.com/office/word/2010/wordprocessingGroup" xmlns:wpi="http://schemas.microsoft.com/office/word/2010/wordprocessingInk" xmlns:wne="http://schemas.microsoft.com/office/word/2006/wordml" xmlns:wps="http://schemas.microsoft.com/office/word/2010/wordprocessingShape" mc:Ignorable="w14 w15 w16se w16cid w16 w16cex w16sdtdh w16du wp14">
+<w:ftr xmlns:wpc="http://schemas.microsoft.com/office/word/2010/wordprocessingCanvas" xmlns:cx="http://schemas.microsoft.com/office/drawing/2014/chartex" xmlns:cx1="http://schemas.microsoft.com/office/drawing/2015/9/8/chartex" xmlns:cx2="http://schemas.microsoft.com/office/drawing/2015/10/21/chartex" xmlns:cx3="http://schemas.microsoft.com/office/drawing/2016/5/9/chartex" xmlns:cx4="http://schemas.microsoft.com/office/drawing/2016/5/10/chartex" xmlns:cx5="http://schemas.microsoft.com/office/drawing/2016/5/11/chartex" xmlns:cx6="http://schemas.microsoft.com/office/drawing/2016/5/12/chartex" xmlns:cx7="http://schemas.microsoft.com/office/drawing/2016/5/13/chartex" xmlns:cx8="http://schemas.microsoft.com/office/drawing/2016/5/14/chartex" xmlns:mc="http://schemas.openxmlformats.org/markup-compatibility/2006" xmlns:aink="http://schemas.microsoft.com/office/drawing/2016/ink" xmlns:am3d="http://schemas.microsoft.com/office/drawing/2017/model3d" xmlns:o="urn:schemas-microsoft-com:office:office" xmlns:oel="http://schemas.microsoft.com/office/2019/extlst" xmlns:r="http://schemas.openxmlformats.org/officeDocument/2006/relationships" xmlns:m="http://schemas.openxmlformats.org/officeDocument/2006/math" xmlns:v="urn:schemas-microsoft-com:vml" xmlns:wp14="http://schemas.microsoft.com/office/word/2010/wordprocessingDrawing" xmlns:wp="http://schemas.openxmlformats.org/drawingml/2006/wordprocessingDrawing" xmlns:w10="urn:schemas-microsoft-com:office:word" xmlns:w="http://schemas.openxmlformats.org/wordprocessingml/2006/main" xmlns:w14="http://schemas.microsoft.com/office/word/2010/wordml" xmlns:w15="http://schemas.microsoft.com/office/word/2012/wordml" xmlns:w16cex="http://schemas.microsoft.com/office/word/2018/wordml/cex" xmlns:w16cid="http://schemas.microsoft.com/office/word/2016/wordml/cid" xmlns:w16="http://schemas.microsoft.com/office/word/2018/wordml" xmlns:w16sdtdh="http://schemas.microsoft.com/office/word/2020/wordml/sdtdatahash" xmlns:w16se="http://schemas.microsoft.com/office/word/2015/wordml/symex" xmlns:wpg="http://schemas.microsoft.com/office/word/2010/wordprocessingGroup" xmlns:wpi="http://schemas.microsoft.com/office/word/2010/wordprocessingInk" xmlns:wne="http://schemas.microsoft.com/office/word/2006/wordml" xmlns:wps="http://schemas.microsoft.com/office/word/2010/wordprocessingShape" mc:Ignorable="w14 w15 w16se w16cid w16 w16cex w16sdtdh wp14">
   <w:p>
     <w:pPr>
       <w:pStyle w:val="Footer"/>
@@ -6669,7 +6811,7 @@
 </file>
 
 <file path=word/footer2.xml><?xml version="1.0" encoding="utf-8"?>
-<w:ftr xmlns:wpc="http://schemas.microsoft.com/office/word/2010/wordprocessingCanvas" xmlns:cx="http://schemas.microsoft.com/office/drawing/2014/chartex" xmlns:cx1="http://schemas.microsoft.com/office/drawing/2015/9/8/chartex" xmlns:cx2="http://schemas.microsoft.com/office/drawing/2015/10/21/chartex" xmlns:cx3="http://schemas.microsoft.com/office/drawing/2016/5/9/chartex" xmlns:cx4="http://schemas.microsoft.com/office/drawing/2016/5/10/chartex" xmlns:cx5="http://schemas.microsoft.com/office/drawing/2016/5/11/chartex" xmlns:cx6="http://schemas.microsoft.com/office/drawing/2016/5/12/chartex" xmlns:cx7="http://schemas.microsoft.com/office/drawing/2016/5/13/chartex" xmlns:cx8="http://schemas.microsoft.com/office/drawing/2016/5/14/chartex" xmlns:mc="http://schemas.openxmlformats.org/markup-compatibility/2006" xmlns:aink="http://schemas.microsoft.com/office/drawing/2016/ink" xmlns:am3d="http://schemas.microsoft.com/office/drawing/2017/model3d" xmlns:o="urn:schemas-microsoft-com:office:office" xmlns:oel="http://schemas.microsoft.com/office/2019/extlst" xmlns:r="http://schemas.openxmlformats.org/officeDocument/2006/relationships" xmlns:m="http://schemas.openxmlformats.org/officeDocument/2006/math" xmlns:v="urn:schemas-microsoft-com:vml" xmlns:wp14="http://schemas.microsoft.com/office/word/2010/wordprocessingDrawing" xmlns:wp="http://schemas.openxmlformats.org/drawingml/2006/wordprocessingDrawing" xmlns:w10="urn:schemas-microsoft-com:office:word" xmlns:w="http://schemas.openxmlformats.org/wordprocessingml/2006/main" xmlns:w14="http://schemas.microsoft.com/office/word/2010/wordml" xmlns:w15="http://schemas.microsoft.com/office/word/2012/wordml" xmlns:w16cex="http://schemas.microsoft.com/office/word/2018/wordml/cex" xmlns:w16cid="http://schemas.microsoft.com/office/word/2016/wordml/cid" xmlns:w16="http://schemas.microsoft.com/office/word/2018/wordml" xmlns:w16du="http://schemas.microsoft.com/office/word/2023/wordml/word16du" xmlns:w16sdtdh="http://schemas.microsoft.com/office/word/2020/wordml/sdtdatahash" xmlns:w16se="http://schemas.microsoft.com/office/word/2015/wordml/symex" xmlns:wpg="http://schemas.microsoft.com/office/word/2010/wordprocessingGroup" xmlns:wpi="http://schemas.microsoft.com/office/word/2010/wordprocessingInk" xmlns:wne="http://schemas.microsoft.com/office/word/2006/wordml" xmlns:wps="http://schemas.microsoft.com/office/word/2010/wordprocessingShape" mc:Ignorable="w14 w15 w16se w16cid w16 w16cex w16sdtdh w16du wp14">
+<w:ftr xmlns:wpc="http://schemas.microsoft.com/office/word/2010/wordprocessingCanvas" xmlns:cx="http://schemas.microsoft.com/office/drawing/2014/chartex" xmlns:cx1="http://schemas.microsoft.com/office/drawing/2015/9/8/chartex" xmlns:cx2="http://schemas.microsoft.com/office/drawing/2015/10/21/chartex" xmlns:cx3="http://schemas.microsoft.com/office/drawing/2016/5/9/chartex" xmlns:cx4="http://schemas.microsoft.com/office/drawing/2016/5/10/chartex" xmlns:cx5="http://schemas.microsoft.com/office/drawing/2016/5/11/chartex" xmlns:cx6="http://schemas.microsoft.com/office/drawing/2016/5/12/chartex" xmlns:cx7="http://schemas.microsoft.com/office/drawing/2016/5/13/chartex" xmlns:cx8="http://schemas.microsoft.com/office/drawing/2016/5/14/chartex" xmlns:mc="http://schemas.openxmlformats.org/markup-compatibility/2006" xmlns:aink="http://schemas.microsoft.com/office/drawing/2016/ink" xmlns:am3d="http://schemas.microsoft.com/office/drawing/2017/model3d" xmlns:o="urn:schemas-microsoft-com:office:office" xmlns:oel="http://schemas.microsoft.com/office/2019/extlst" xmlns:r="http://schemas.openxmlformats.org/officeDocument/2006/relationships" xmlns:m="http://schemas.openxmlformats.org/officeDocument/2006/math" xmlns:v="urn:schemas-microsoft-com:vml" xmlns:wp14="http://schemas.microsoft.com/office/word/2010/wordprocessingDrawing" xmlns:wp="http://schemas.openxmlformats.org/drawingml/2006/wordprocessingDrawing" xmlns:w10="urn:schemas-microsoft-com:office:word" xmlns:w="http://schemas.openxmlformats.org/wordprocessingml/2006/main" xmlns:w14="http://schemas.microsoft.com/office/word/2010/wordml" xmlns:w15="http://schemas.microsoft.com/office/word/2012/wordml" xmlns:w16cex="http://schemas.microsoft.com/office/word/2018/wordml/cex" xmlns:w16cid="http://schemas.microsoft.com/office/word/2016/wordml/cid" xmlns:w16="http://schemas.microsoft.com/office/word/2018/wordml" xmlns:w16sdtdh="http://schemas.microsoft.com/office/word/2020/wordml/sdtdatahash" xmlns:w16se="http://schemas.microsoft.com/office/word/2015/wordml/symex" xmlns:wpg="http://schemas.microsoft.com/office/word/2010/wordprocessingGroup" xmlns:wpi="http://schemas.microsoft.com/office/word/2010/wordprocessingInk" xmlns:wne="http://schemas.microsoft.com/office/word/2006/wordml" xmlns:wps="http://schemas.microsoft.com/office/word/2010/wordprocessingShape" mc:Ignorable="w14 w15 w16se w16cid w16 w16cex w16sdtdh wp14">
   <w:p>
     <w:pPr>
       <w:pStyle w:val="Footer"/>
@@ -6679,7 +6821,7 @@
 </file>
 
 <file path=word/footer3.xml><?xml version="1.0" encoding="utf-8"?>
-<w:ftr xmlns:wpc="http://schemas.microsoft.com/office/word/2010/wordprocessingCanvas" xmlns:cx="http://schemas.microsoft.com/office/drawing/2014/chartex" xmlns:cx1="http://schemas.microsoft.com/office/drawing/2015/9/8/chartex" xmlns:cx2="http://schemas.microsoft.com/office/drawing/2015/10/21/chartex" xmlns:cx3="http://schemas.microsoft.com/office/drawing/2016/5/9/chartex" xmlns:cx4="http://schemas.microsoft.com/office/drawing/2016/5/10/chartex" xmlns:cx5="http://schemas.microsoft.com/office/drawing/2016/5/11/chartex" xmlns:cx6="http://schemas.microsoft.com/office/drawing/2016/5/12/chartex" xmlns:cx7="http://schemas.microsoft.com/office/drawing/2016/5/13/chartex" xmlns:cx8="http://schemas.microsoft.com/office/drawing/2016/5/14/chartex" xmlns:mc="http://schemas.openxmlformats.org/markup-compatibility/2006" xmlns:aink="http://schemas.microsoft.com/office/drawing/2016/ink" xmlns:am3d="http://schemas.microsoft.com/office/drawing/2017/model3d" xmlns:o="urn:schemas-microsoft-com:office:office" xmlns:oel="http://schemas.microsoft.com/office/2019/extlst" xmlns:r="http://schemas.openxmlformats.org/officeDocument/2006/relationships" xmlns:m="http://schemas.openxmlformats.org/officeDocument/2006/math" xmlns:v="urn:schemas-microsoft-com:vml" xmlns:wp14="http://schemas.microsoft.com/office/word/2010/wordprocessingDrawing" xmlns:wp="http://schemas.openxmlformats.org/drawingml/2006/wordprocessingDrawing" xmlns:w10="urn:schemas-microsoft-com:office:word" xmlns:w="http://schemas.openxmlformats.org/wordprocessingml/2006/main" xmlns:w14="http://schemas.microsoft.com/office/word/2010/wordml" xmlns:w15="http://schemas.microsoft.com/office/word/2012/wordml" xmlns:w16cex="http://schemas.microsoft.com/office/word/2018/wordml/cex" xmlns:w16cid="http://schemas.microsoft.com/office/word/2016/wordml/cid" xmlns:w16="http://schemas.microsoft.com/office/word/2018/wordml" xmlns:w16du="http://schemas.microsoft.com/office/word/2023/wordml/word16du" xmlns:w16sdtdh="http://schemas.microsoft.com/office/word/2020/wordml/sdtdatahash" xmlns:w16se="http://schemas.microsoft.com/office/word/2015/wordml/symex" xmlns:wpg="http://schemas.microsoft.com/office/word/2010/wordprocessingGroup" xmlns:wpi="http://schemas.microsoft.com/office/word/2010/wordprocessingInk" xmlns:wne="http://schemas.microsoft.com/office/word/2006/wordml" xmlns:wps="http://schemas.microsoft.com/office/word/2010/wordprocessingShape" mc:Ignorable="w14 w15 w16se w16cid w16 w16cex w16sdtdh w16du wp14">
+<w:ftr xmlns:wpc="http://schemas.microsoft.com/office/word/2010/wordprocessingCanvas" xmlns:cx="http://schemas.microsoft.com/office/drawing/2014/chartex" xmlns:cx1="http://schemas.microsoft.com/office/drawing/2015/9/8/chartex" xmlns:cx2="http://schemas.microsoft.com/office/drawing/2015/10/21/chartex" xmlns:cx3="http://schemas.microsoft.com/office/drawing/2016/5/9/chartex" xmlns:cx4="http://schemas.microsoft.com/office/drawing/2016/5/10/chartex" xmlns:cx5="http://schemas.microsoft.com/office/drawing/2016/5/11/chartex" xmlns:cx6="http://schemas.microsoft.com/office/drawing/2016/5/12/chartex" xmlns:cx7="http://schemas.microsoft.com/office/drawing/2016/5/13/chartex" xmlns:cx8="http://schemas.microsoft.com/office/drawing/2016/5/14/chartex" xmlns:mc="http://schemas.openxmlformats.org/markup-compatibility/2006" xmlns:aink="http://schemas.microsoft.com/office/drawing/2016/ink" xmlns:am3d="http://schemas.microsoft.com/office/drawing/2017/model3d" xmlns:o="urn:schemas-microsoft-com:office:office" xmlns:oel="http://schemas.microsoft.com/office/2019/extlst" xmlns:r="http://schemas.openxmlformats.org/officeDocument/2006/relationships" xmlns:m="http://schemas.openxmlformats.org/officeDocument/2006/math" xmlns:v="urn:schemas-microsoft-com:vml" xmlns:wp14="http://schemas.microsoft.com/office/word/2010/wordprocessingDrawing" xmlns:wp="http://schemas.openxmlformats.org/drawingml/2006/wordprocessingDrawing" xmlns:w10="urn:schemas-microsoft-com:office:word" xmlns:w="http://schemas.openxmlformats.org/wordprocessingml/2006/main" xmlns:w14="http://schemas.microsoft.com/office/word/2010/wordml" xmlns:w15="http://schemas.microsoft.com/office/word/2012/wordml" xmlns:w16cex="http://schemas.microsoft.com/office/word/2018/wordml/cex" xmlns:w16cid="http://schemas.microsoft.com/office/word/2016/wordml/cid" xmlns:w16="http://schemas.microsoft.com/office/word/2018/wordml" xmlns:w16sdtdh="http://schemas.microsoft.com/office/word/2020/wordml/sdtdatahash" xmlns:w16se="http://schemas.microsoft.com/office/word/2015/wordml/symex" xmlns:wpg="http://schemas.microsoft.com/office/word/2010/wordprocessingGroup" xmlns:wpi="http://schemas.microsoft.com/office/word/2010/wordprocessingInk" xmlns:wne="http://schemas.microsoft.com/office/word/2006/wordml" xmlns:wps="http://schemas.microsoft.com/office/word/2010/wordprocessingShape" mc:Ignorable="w14 w15 w16se w16cid w16 w16cex w16sdtdh wp14">
   <w:p>
     <w:pPr>
       <w:pStyle w:val="Footer"/>
@@ -6708,7 +6850,7 @@
 </file>
 
 <file path=word/header1.xml><?xml version="1.0" encoding="utf-8"?>
-<w:hdr xmlns:wpc="http://schemas.microsoft.com/office/word/2010/wordprocessingCanvas" xmlns:cx="http://schemas.microsoft.com/office/drawing/2014/chartex" xmlns:cx1="http://schemas.microsoft.com/office/drawing/2015/9/8/chartex" xmlns:cx2="http://schemas.microsoft.com/office/drawing/2015/10/21/chartex" xmlns:cx3="http://schemas.microsoft.com/office/drawing/2016/5/9/chartex" xmlns:cx4="http://schemas.microsoft.com/office/drawing/2016/5/10/chartex" xmlns:cx5="http://schemas.microsoft.com/office/drawing/2016/5/11/chartex" xmlns:cx6="http://schemas.microsoft.com/office/drawing/2016/5/12/chartex" xmlns:cx7="http://schemas.microsoft.com/office/drawing/2016/5/13/chartex" xmlns:cx8="http://schemas.microsoft.com/office/drawing/2016/5/14/chartex" xmlns:mc="http://schemas.openxmlformats.org/markup-compatibility/2006" xmlns:aink="http://schemas.microsoft.com/office/drawing/2016/ink" xmlns:am3d="http://schemas.microsoft.com/office/drawing/2017/model3d" xmlns:o="urn:schemas-microsoft-com:office:office" xmlns:oel="http://schemas.microsoft.com/office/2019/extlst" xmlns:r="http://schemas.openxmlformats.org/officeDocument/2006/relationships" xmlns:m="http://schemas.openxmlformats.org/officeDocument/2006/math" xmlns:v="urn:schemas-microsoft-com:vml" xmlns:wp14="http://schemas.microsoft.com/office/word/2010/wordprocessingDrawing" xmlns:wp="http://schemas.openxmlformats.org/drawingml/2006/wordprocessingDrawing" xmlns:w10="urn:schemas-microsoft-com:office:word" xmlns:w="http://schemas.openxmlformats.org/wordprocessingml/2006/main" xmlns:w14="http://schemas.microsoft.com/office/word/2010/wordml" xmlns:w15="http://schemas.microsoft.com/office/word/2012/wordml" xmlns:w16cex="http://schemas.microsoft.com/office/word/2018/wordml/cex" xmlns:w16cid="http://schemas.microsoft.com/office/word/2016/wordml/cid" xmlns:w16="http://schemas.microsoft.com/office/word/2018/wordml" xmlns:w16du="http://schemas.microsoft.com/office/word/2023/wordml/word16du" xmlns:w16sdtdh="http://schemas.microsoft.com/office/word/2020/wordml/sdtdatahash" xmlns:w16se="http://schemas.microsoft.com/office/word/2015/wordml/symex" xmlns:wpg="http://schemas.microsoft.com/office/word/2010/wordprocessingGroup" xmlns:wpi="http://schemas.microsoft.com/office/word/2010/wordprocessingInk" xmlns:wne="http://schemas.microsoft.com/office/word/2006/wordml" xmlns:wps="http://schemas.microsoft.com/office/word/2010/wordprocessingShape" mc:Ignorable="w14 w15 w16se w16cid w16 w16cex w16sdtdh w16du wp14">
+<w:hdr xmlns:wpc="http://schemas.microsoft.com/office/word/2010/wordprocessingCanvas" xmlns:cx="http://schemas.microsoft.com/office/drawing/2014/chartex" xmlns:cx1="http://schemas.microsoft.com/office/drawing/2015/9/8/chartex" xmlns:cx2="http://schemas.microsoft.com/office/drawing/2015/10/21/chartex" xmlns:cx3="http://schemas.microsoft.com/office/drawing/2016/5/9/chartex" xmlns:cx4="http://schemas.microsoft.com/office/drawing/2016/5/10/chartex" xmlns:cx5="http://schemas.microsoft.com/office/drawing/2016/5/11/chartex" xmlns:cx6="http://schemas.microsoft.com/office/drawing/2016/5/12/chartex" xmlns:cx7="http://schemas.microsoft.com/office/drawing/2016/5/13/chartex" xmlns:cx8="http://schemas.microsoft.com/office/drawing/2016/5/14/chartex" xmlns:mc="http://schemas.openxmlformats.org/markup-compatibility/2006" xmlns:aink="http://schemas.microsoft.com/office/drawing/2016/ink" xmlns:am3d="http://schemas.microsoft.com/office/drawing/2017/model3d" xmlns:o="urn:schemas-microsoft-com:office:office" xmlns:oel="http://schemas.microsoft.com/office/2019/extlst" xmlns:r="http://schemas.openxmlformats.org/officeDocument/2006/relationships" xmlns:m="http://schemas.openxmlformats.org/officeDocument/2006/math" xmlns:v="urn:schemas-microsoft-com:vml" xmlns:wp14="http://schemas.microsoft.com/office/word/2010/wordprocessingDrawing" xmlns:wp="http://schemas.openxmlformats.org/drawingml/2006/wordprocessingDrawing" xmlns:w10="urn:schemas-microsoft-com:office:word" xmlns:w="http://schemas.openxmlformats.org/wordprocessingml/2006/main" xmlns:w14="http://schemas.microsoft.com/office/word/2010/wordml" xmlns:w15="http://schemas.microsoft.com/office/word/2012/wordml" xmlns:w16cex="http://schemas.microsoft.com/office/word/2018/wordml/cex" xmlns:w16cid="http://schemas.microsoft.com/office/word/2016/wordml/cid" xmlns:w16="http://schemas.microsoft.com/office/word/2018/wordml" xmlns:w16sdtdh="http://schemas.microsoft.com/office/word/2020/wordml/sdtdatahash" xmlns:w16se="http://schemas.microsoft.com/office/word/2015/wordml/symex" xmlns:wpg="http://schemas.microsoft.com/office/word/2010/wordprocessingGroup" xmlns:wpi="http://schemas.microsoft.com/office/word/2010/wordprocessingInk" xmlns:wne="http://schemas.microsoft.com/office/word/2006/wordml" xmlns:wps="http://schemas.microsoft.com/office/word/2010/wordprocessingShape" mc:Ignorable="w14 w15 w16se w16cid w16 w16cex w16sdtdh wp14">
   <w:p>
     <w:pPr>
       <w:pStyle w:val="Header"/>
@@ -6718,7 +6860,7 @@
 </file>
 
 <file path=word/header2.xml><?xml version="1.0" encoding="utf-8"?>
-<w:hdr xmlns:wpc="http://schemas.microsoft.com/office/word/2010/wordprocessingCanvas" xmlns:cx="http://schemas.microsoft.com/office/drawing/2014/chartex" xmlns:cx1="http://schemas.microsoft.com/office/drawing/2015/9/8/chartex" xmlns:cx2="http://schemas.microsoft.com/office/drawing/2015/10/21/chartex" xmlns:cx3="http://schemas.microsoft.com/office/drawing/2016/5/9/chartex" xmlns:cx4="http://schemas.microsoft.com/office/drawing/2016/5/10/chartex" xmlns:cx5="http://schemas.microsoft.com/office/drawing/2016/5/11/chartex" xmlns:cx6="http://schemas.microsoft.com/office/drawing/2016/5/12/chartex" xmlns:cx7="http://schemas.microsoft.com/office/drawing/2016/5/13/chartex" xmlns:cx8="http://schemas.microsoft.com/office/drawing/2016/5/14/chartex" xmlns:mc="http://schemas.openxmlformats.org/markup-compatibility/2006" xmlns:aink="http://schemas.microsoft.com/office/drawing/2016/ink" xmlns:am3d="http://schemas.microsoft.com/office/drawing/2017/model3d" xmlns:o="urn:schemas-microsoft-com:office:office" xmlns:oel="http://schemas.microsoft.com/office/2019/extlst" xmlns:r="http://schemas.openxmlformats.org/officeDocument/2006/relationships" xmlns:m="http://schemas.openxmlformats.org/officeDocument/2006/math" xmlns:v="urn:schemas-microsoft-com:vml" xmlns:wp14="http://schemas.microsoft.com/office/word/2010/wordprocessingDrawing" xmlns:wp="http://schemas.openxmlformats.org/drawingml/2006/wordprocessingDrawing" xmlns:w10="urn:schemas-microsoft-com:office:word" xmlns:w="http://schemas.openxmlformats.org/wordprocessingml/2006/main" xmlns:w14="http://schemas.microsoft.com/office/word/2010/wordml" xmlns:w15="http://schemas.microsoft.com/office/word/2012/wordml" xmlns:w16cex="http://schemas.microsoft.com/office/word/2018/wordml/cex" xmlns:w16cid="http://schemas.microsoft.com/office/word/2016/wordml/cid" xmlns:w16="http://schemas.microsoft.com/office/word/2018/wordml" xmlns:w16du="http://schemas.microsoft.com/office/word/2023/wordml/word16du" xmlns:w16sdtdh="http://schemas.microsoft.com/office/word/2020/wordml/sdtdatahash" xmlns:w16se="http://schemas.microsoft.com/office/word/2015/wordml/symex" xmlns:wpg="http://schemas.microsoft.com/office/word/2010/wordprocessingGroup" xmlns:wpi="http://schemas.microsoft.com/office/word/2010/wordprocessingInk" xmlns:wne="http://schemas.microsoft.com/office/word/2006/wordml" xmlns:wps="http://schemas.microsoft.com/office/word/2010/wordprocessingShape" mc:Ignorable="w14 w15 w16se w16cid w16 w16cex w16sdtdh w16du wp14">
+<w:hdr xmlns:wpc="http://schemas.microsoft.com/office/word/2010/wordprocessingCanvas" xmlns:cx="http://schemas.microsoft.com/office/drawing/2014/chartex" xmlns:cx1="http://schemas.microsoft.com/office/drawing/2015/9/8/chartex" xmlns:cx2="http://schemas.microsoft.com/office/drawing/2015/10/21/chartex" xmlns:cx3="http://schemas.microsoft.com/office/drawing/2016/5/9/chartex" xmlns:cx4="http://schemas.microsoft.com/office/drawing/2016/5/10/chartex" xmlns:cx5="http://schemas.microsoft.com/office/drawing/2016/5/11/chartex" xmlns:cx6="http://schemas.microsoft.com/office/drawing/2016/5/12/chartex" xmlns:cx7="http://schemas.microsoft.com/office/drawing/2016/5/13/chartex" xmlns:cx8="http://schemas.microsoft.com/office/drawing/2016/5/14/chartex" xmlns:mc="http://schemas.openxmlformats.org/markup-compatibility/2006" xmlns:aink="http://schemas.microsoft.com/office/drawing/2016/ink" xmlns:am3d="http://schemas.microsoft.com/office/drawing/2017/model3d" xmlns:o="urn:schemas-microsoft-com:office:office" xmlns:oel="http://schemas.microsoft.com/office/2019/extlst" xmlns:r="http://schemas.openxmlformats.org/officeDocument/2006/relationships" xmlns:m="http://schemas.openxmlformats.org/officeDocument/2006/math" xmlns:v="urn:schemas-microsoft-com:vml" xmlns:wp14="http://schemas.microsoft.com/office/word/2010/wordprocessingDrawing" xmlns:wp="http://schemas.openxmlformats.org/drawingml/2006/wordprocessingDrawing" xmlns:w10="urn:schemas-microsoft-com:office:word" xmlns:w="http://schemas.openxmlformats.org/wordprocessingml/2006/main" xmlns:w14="http://schemas.microsoft.com/office/word/2010/wordml" xmlns:w15="http://schemas.microsoft.com/office/word/2012/wordml" xmlns:w16cex="http://schemas.microsoft.com/office/word/2018/wordml/cex" xmlns:w16cid="http://schemas.microsoft.com/office/word/2016/wordml/cid" xmlns:w16="http://schemas.microsoft.com/office/word/2018/wordml" xmlns:w16sdtdh="http://schemas.microsoft.com/office/word/2020/wordml/sdtdatahash" xmlns:w16se="http://schemas.microsoft.com/office/word/2015/wordml/symex" xmlns:wpg="http://schemas.microsoft.com/office/word/2010/wordprocessingGroup" xmlns:wpi="http://schemas.microsoft.com/office/word/2010/wordprocessingInk" xmlns:wne="http://schemas.microsoft.com/office/word/2006/wordml" xmlns:wps="http://schemas.microsoft.com/office/word/2010/wordprocessingShape" mc:Ignorable="w14 w15 w16se w16cid w16 w16cex w16sdtdh wp14">
   <w:p>
     <w:pPr>
       <w:tabs>
@@ -6780,7 +6922,7 @@
 </file>
 
 <file path=word/header3.xml><?xml version="1.0" encoding="utf-8"?>
-<w:hdr xmlns:wpc="http://schemas.microsoft.com/office/word/2010/wordprocessingCanvas" xmlns:cx="http://schemas.microsoft.com/office/drawing/2014/chartex" xmlns:cx1="http://schemas.microsoft.com/office/drawing/2015/9/8/chartex" xmlns:cx2="http://schemas.microsoft.com/office/drawing/2015/10/21/chartex" xmlns:cx3="http://schemas.microsoft.com/office/drawing/2016/5/9/chartex" xmlns:cx4="http://schemas.microsoft.com/office/drawing/2016/5/10/chartex" xmlns:cx5="http://schemas.microsoft.com/office/drawing/2016/5/11/chartex" xmlns:cx6="http://schemas.microsoft.com/office/drawing/2016/5/12/chartex" xmlns:cx7="http://schemas.microsoft.com/office/drawing/2016/5/13/chartex" xmlns:cx8="http://schemas.microsoft.com/office/drawing/2016/5/14/chartex" xmlns:mc="http://schemas.openxmlformats.org/markup-compatibility/2006" xmlns:aink="http://schemas.microsoft.com/office/drawing/2016/ink" xmlns:am3d="http://schemas.microsoft.com/office/drawing/2017/model3d" xmlns:o="urn:schemas-microsoft-com:office:office" xmlns:oel="http://schemas.microsoft.com/office/2019/extlst" xmlns:r="http://schemas.openxmlformats.org/officeDocument/2006/relationships" xmlns:m="http://schemas.openxmlformats.org/officeDocument/2006/math" xmlns:v="urn:schemas-microsoft-com:vml" xmlns:wp14="http://schemas.microsoft.com/office/word/2010/wordprocessingDrawing" xmlns:wp="http://schemas.openxmlformats.org/drawingml/2006/wordprocessingDrawing" xmlns:w10="urn:schemas-microsoft-com:office:word" xmlns:w="http://schemas.openxmlformats.org/wordprocessingml/2006/main" xmlns:w14="http://schemas.microsoft.com/office/word/2010/wordml" xmlns:w15="http://schemas.microsoft.com/office/word/2012/wordml" xmlns:w16cex="http://schemas.microsoft.com/office/word/2018/wordml/cex" xmlns:w16cid="http://schemas.microsoft.com/office/word/2016/wordml/cid" xmlns:w16="http://schemas.microsoft.com/office/word/2018/wordml" xmlns:w16du="http://schemas.microsoft.com/office/word/2023/wordml/word16du" xmlns:w16sdtdh="http://schemas.microsoft.com/office/word/2020/wordml/sdtdatahash" xmlns:w16se="http://schemas.microsoft.com/office/word/2015/wordml/symex" xmlns:wpg="http://schemas.microsoft.com/office/word/2010/wordprocessingGroup" xmlns:wpi="http://schemas.microsoft.com/office/word/2010/wordprocessingInk" xmlns:wne="http://schemas.microsoft.com/office/word/2006/wordml" xmlns:wps="http://schemas.microsoft.com/office/word/2010/wordprocessingShape" mc:Ignorable="w14 w15 w16se w16cid w16 w16cex w16sdtdh w16du wp14">
+<w:hdr xmlns:wpc="http://schemas.microsoft.com/office/word/2010/wordprocessingCanvas" xmlns:cx="http://schemas.microsoft.com/office/drawing/2014/chartex" xmlns:cx1="http://schemas.microsoft.com/office/drawing/2015/9/8/chartex" xmlns:cx2="http://schemas.microsoft.com/office/drawing/2015/10/21/chartex" xmlns:cx3="http://schemas.microsoft.com/office/drawing/2016/5/9/chartex" xmlns:cx4="http://schemas.microsoft.com/office/drawing/2016/5/10/chartex" xmlns:cx5="http://schemas.microsoft.com/office/drawing/2016/5/11/chartex" xmlns:cx6="http://schemas.microsoft.com/office/drawing/2016/5/12/chartex" xmlns:cx7="http://schemas.microsoft.com/office/drawing/2016/5/13/chartex" xmlns:cx8="http://schemas.microsoft.com/office/drawing/2016/5/14/chartex" xmlns:mc="http://schemas.openxmlformats.org/markup-compatibility/2006" xmlns:aink="http://schemas.microsoft.com/office/drawing/2016/ink" xmlns:am3d="http://schemas.microsoft.com/office/drawing/2017/model3d" xmlns:o="urn:schemas-microsoft-com:office:office" xmlns:oel="http://schemas.microsoft.com/office/2019/extlst" xmlns:r="http://schemas.openxmlformats.org/officeDocument/2006/relationships" xmlns:m="http://schemas.openxmlformats.org/officeDocument/2006/math" xmlns:v="urn:schemas-microsoft-com:vml" xmlns:wp14="http://schemas.microsoft.com/office/word/2010/wordprocessingDrawing" xmlns:wp="http://schemas.openxmlformats.org/drawingml/2006/wordprocessingDrawing" xmlns:w10="urn:schemas-microsoft-com:office:word" xmlns:w="http://schemas.openxmlformats.org/wordprocessingml/2006/main" xmlns:w14="http://schemas.microsoft.com/office/word/2010/wordml" xmlns:w15="http://schemas.microsoft.com/office/word/2012/wordml" xmlns:w16cex="http://schemas.microsoft.com/office/word/2018/wordml/cex" xmlns:w16cid="http://schemas.microsoft.com/office/word/2016/wordml/cid" xmlns:w16="http://schemas.microsoft.com/office/word/2018/wordml" xmlns:w16sdtdh="http://schemas.microsoft.com/office/word/2020/wordml/sdtdatahash" xmlns:w16se="http://schemas.microsoft.com/office/word/2015/wordml/symex" xmlns:wpg="http://schemas.microsoft.com/office/word/2010/wordprocessingGroup" xmlns:wpi="http://schemas.microsoft.com/office/word/2010/wordprocessingInk" xmlns:wne="http://schemas.microsoft.com/office/word/2006/wordml" xmlns:wps="http://schemas.microsoft.com/office/word/2010/wordprocessingShape" mc:Ignorable="w14 w15 w16se w16cid w16 w16cex w16sdtdh wp14">
   <w:p>
     <w:pPr>
       <w:pStyle w:val="Header"/>
@@ -6790,7 +6932,7 @@
 </file>
 
 <file path=word/numbering.xml><?xml version="1.0" encoding="utf-8"?>
-<w:numbering xmlns:aink="http://schemas.microsoft.com/office/drawing/2016/ink" xmlns:am3d="http://schemas.microsoft.com/office/drawing/2017/model3d" xmlns:cx="http://schemas.microsoft.com/office/drawing/2014/chartex" xmlns:cx1="http://schemas.microsoft.com/office/drawing/2015/9/8/chartex" xmlns:cx2="http://schemas.microsoft.com/office/drawing/2015/10/21/chartex" xmlns:cx3="http://schemas.microsoft.com/office/drawing/2016/5/9/chartex" xmlns:cx4="http://schemas.microsoft.com/office/drawing/2016/5/10/chartex" xmlns:cx5="http://schemas.microsoft.com/office/drawing/2016/5/11/chartex" xmlns:cx6="http://schemas.microsoft.com/office/drawing/2016/5/12/chartex" xmlns:cx7="http://schemas.microsoft.com/office/drawing/2016/5/13/chartex" xmlns:cx8="http://schemas.microsoft.com/office/drawing/2016/5/14/chartex" xmlns:m="http://schemas.openxmlformats.org/officeDocument/2006/math" xmlns:mc="http://schemas.openxmlformats.org/markup-compatibility/2006" xmlns:o="urn:schemas-microsoft-com:office:office" xmlns:oel="http://schemas.microsoft.com/office/2019/extlst" xmlns:r="http://schemas.openxmlformats.org/officeDocument/2006/relationships" xmlns:v="urn:schemas-microsoft-com:vml" xmlns:w="http://schemas.openxmlformats.org/wordprocessingml/2006/main" xmlns:w10="urn:schemas-microsoft-com:office:word" xmlns:w14="http://schemas.microsoft.com/office/word/2010/wordml" xmlns:w15="http://schemas.microsoft.com/office/word/2012/wordml" xmlns:w16="http://schemas.microsoft.com/office/word/2018/wordml" xmlns:w16cex="http://schemas.microsoft.com/office/word/2018/wordml/cex" xmlns:w16cid="http://schemas.microsoft.com/office/word/2016/wordml/cid" xmlns:w16du="http://schemas.microsoft.com/office/word/2023/wordml/word16du" xmlns:w16sdtdh="http://schemas.microsoft.com/office/word/2020/wordml/sdtdatahash" xmlns:w16se="http://schemas.microsoft.com/office/word/2015/wordml/symex" xmlns:wne="http://schemas.microsoft.com/office/word/2006/wordml" xmlns:wp="http://schemas.openxmlformats.org/drawingml/2006/wordprocessingDrawing" xmlns:wp14="http://schemas.microsoft.com/office/word/2010/wordprocessingDrawing" xmlns:wpc="http://schemas.microsoft.com/office/word/2010/wordprocessingCanvas" xmlns:wpg="http://schemas.microsoft.com/office/word/2010/wordprocessingGroup" xmlns:wpi="http://schemas.microsoft.com/office/word/2010/wordprocessingInk" xmlns:wps="http://schemas.microsoft.com/office/word/2010/wordprocessingShape" mc:Ignorable="w14 w15 w16se w16cid w16 w16cex w16sdtdh w16du wp14">
+<w:numbering xmlns:aink="http://schemas.microsoft.com/office/drawing/2016/ink" xmlns:am3d="http://schemas.microsoft.com/office/drawing/2017/model3d" xmlns:cx="http://schemas.microsoft.com/office/drawing/2014/chartex" xmlns:cx1="http://schemas.microsoft.com/office/drawing/2015/9/8/chartex" xmlns:cx2="http://schemas.microsoft.com/office/drawing/2015/10/21/chartex" xmlns:cx3="http://schemas.microsoft.com/office/drawing/2016/5/9/chartex" xmlns:cx4="http://schemas.microsoft.com/office/drawing/2016/5/10/chartex" xmlns:cx5="http://schemas.microsoft.com/office/drawing/2016/5/11/chartex" xmlns:cx6="http://schemas.microsoft.com/office/drawing/2016/5/12/chartex" xmlns:cx7="http://schemas.microsoft.com/office/drawing/2016/5/13/chartex" xmlns:cx8="http://schemas.microsoft.com/office/drawing/2016/5/14/chartex" xmlns:m="http://schemas.openxmlformats.org/officeDocument/2006/math" xmlns:mc="http://schemas.openxmlformats.org/markup-compatibility/2006" xmlns:o="urn:schemas-microsoft-com:office:office" xmlns:oel="http://schemas.microsoft.com/office/2019/extlst" xmlns:r="http://schemas.openxmlformats.org/officeDocument/2006/relationships" xmlns:v="urn:schemas-microsoft-com:vml" xmlns:w="http://schemas.openxmlformats.org/wordprocessingml/2006/main" xmlns:w10="urn:schemas-microsoft-com:office:word" xmlns:w14="http://schemas.microsoft.com/office/word/2010/wordml" xmlns:w15="http://schemas.microsoft.com/office/word/2012/wordml" xmlns:w16="http://schemas.microsoft.com/office/word/2018/wordml" xmlns:w16cex="http://schemas.microsoft.com/office/word/2018/wordml/cex" xmlns:w16cid="http://schemas.microsoft.com/office/word/2016/wordml/cid" xmlns:w16sdtdh="http://schemas.microsoft.com/office/word/2020/wordml/sdtdatahash" xmlns:w16se="http://schemas.microsoft.com/office/word/2015/wordml/symex" xmlns:wne="http://schemas.microsoft.com/office/word/2006/wordml" xmlns:wp="http://schemas.openxmlformats.org/drawingml/2006/wordprocessingDrawing" xmlns:wp14="http://schemas.microsoft.com/office/word/2010/wordprocessingDrawing" xmlns:wpc="http://schemas.microsoft.com/office/word/2010/wordprocessingCanvas" xmlns:wpg="http://schemas.microsoft.com/office/word/2010/wordprocessingGroup" xmlns:wpi="http://schemas.microsoft.com/office/word/2010/wordprocessingInk" xmlns:wps="http://schemas.microsoft.com/office/word/2010/wordprocessingShape" mc:Ignorable="w14 w15 w16se w16cid w16 w16cex w16sdtdh wp14">
   <w:abstractNum w15:restartNumberingAfterBreak="0" w:abstractNumId="0">
     <w:nsid w:val="FFFFFF7C"/>
     <w:multiLevelType w:val="singleLevel"/>
@@ -7212,7 +7354,7 @@
 </file>
 
 <file path=word/styles.xml><?xml version="1.0" encoding="utf-8"?>
-<w:styles xmlns:mc="http://schemas.openxmlformats.org/markup-compatibility/2006" xmlns:r="http://schemas.openxmlformats.org/officeDocument/2006/relationships" xmlns:w="http://schemas.openxmlformats.org/wordprocessingml/2006/main" xmlns:w14="http://schemas.microsoft.com/office/word/2010/wordml" xmlns:w15="http://schemas.microsoft.com/office/word/2012/wordml" xmlns:w16="http://schemas.microsoft.com/office/word/2018/wordml" xmlns:w16cex="http://schemas.microsoft.com/office/word/2018/wordml/cex" xmlns:w16cid="http://schemas.microsoft.com/office/word/2016/wordml/cid" xmlns:w16du="http://schemas.microsoft.com/office/word/2023/wordml/word16du" xmlns:w16sdtdh="http://schemas.microsoft.com/office/word/2020/wordml/sdtdatahash" xmlns:w16se="http://schemas.microsoft.com/office/word/2015/wordml/symex" mc:Ignorable="w14 w15 w16se w16cid w16 w16cex w16sdtdh w16du">
+<w:styles xmlns:mc="http://schemas.openxmlformats.org/markup-compatibility/2006" xmlns:r="http://schemas.openxmlformats.org/officeDocument/2006/relationships" xmlns:w="http://schemas.openxmlformats.org/wordprocessingml/2006/main" xmlns:w14="http://schemas.microsoft.com/office/word/2010/wordml" xmlns:w15="http://schemas.microsoft.com/office/word/2012/wordml" xmlns:w16="http://schemas.microsoft.com/office/word/2018/wordml" xmlns:w16cex="http://schemas.microsoft.com/office/word/2018/wordml/cex" xmlns:w16cid="http://schemas.microsoft.com/office/word/2016/wordml/cid" xmlns:w16sdtdh="http://schemas.microsoft.com/office/word/2020/wordml/sdtdatahash" xmlns:w16se="http://schemas.microsoft.com/office/word/2015/wordml/symex" mc:Ignorable="w14 w15 w16se w16cid w16 w16cex w16sdtdh">
   <w:docDefaults>
     <w:rPrDefault>
       <w:rPr>
@@ -8672,10 +8814,7 @@
     <w:basedOn w:val="Abstract"/>
     <w:link w:val="AbstractFirstParagraphChar"/>
     <w:qFormat/>
-    <w:rsid w:val="00EA7B31"/>
-    <w:pPr>
-      <w:ind w:firstLine="0"/>
-    </w:pPr>
+    <w:rsid w:val="003D73FF"/>
   </w:style>
   <w:style w:customStyle="1" w:styleId="AbstractChar" w:type="character">
     <w:name w:val="Abstract Char"/>
@@ -8690,7 +8829,7 @@
     <w:name w:val="AbstractFirstParagraph Char"/>
     <w:basedOn w:val="AbstractChar"/>
     <w:link w:val="AbstractFirstParagraph"/>
-    <w:rsid w:val="00EA7B31"/>
+    <w:rsid w:val="003D73FF"/>
     <w:rPr>
       <w:szCs w:val="20"/>
     </w:rPr>

</xml_diff>

<commit_message>
small updates with edits
</commit_message>
<xml_diff>
--- a/docs/manuscript/output/rs_manuscript_apa.docx
+++ b/docs/manuscript/output/rs_manuscript_apa.docx
@@ -1203,7 +1203,7 @@
         </w:r>
       </w:hyperlink>
       <w:r>
-        <w:t xml:space="preserve">). For each scenario, participants were asked to create two possible action plans to achieve the target reduction in total household energy usage . Depending on their reference class condition, the target reduction amount was presented either in kilowatt-hours (kWh), as a percentage of total household usage, or in U.S. dollars. In all conditions, the target reduction was equivalent to a 15% reduction in total household kWh. For example, … .</w:t>
+        <w:t xml:space="preserve">). For each scenario, participants were asked to create two possible action plans to achieve the target reduction in total household energy usage . Depending on their reference class condition, the target reduction amount was presented either in kilowatt-hours (kWh), as a percentage of total household usage, or in U.S. dollars. In all conditions, the target reduction was equivalent to a 15% reduction in total household kWh. For example, participants assigned to the Wells family scenario (Colorado), as depicted in Figure 1, were asked to achieve a reduction of 5,965 kWh in the kWh condition, 15% in the Percentage condition, or $656 in the USD condition, all representing the same underlying 15% energy reduction target for that specific household.</w:t>
       </w:r>
     </w:p>
     <w:bookmarkStart w:id="49" w:name="fig-task"/>
@@ -1403,12 +1403,13 @@
         <w:tblLook w:firstRow="1" w:lastRow="0" w:firstColumn="0" w:lastColumn="0" w:noHBand="0" w:noVBand="0" w:val="0020"/>
       </w:tblPr>
       <w:tblGrid>
-        <w:gridCol w:w="1092"/>
-        <w:gridCol w:w="955"/>
-        <w:gridCol w:w="1570"/>
-        <w:gridCol w:w="1980"/>
-        <w:gridCol w:w="1024"/>
-        <w:gridCol w:w="1297"/>
+        <w:gridCol w:w="1064"/>
+        <w:gridCol w:w="199"/>
+        <w:gridCol w:w="931"/>
+        <w:gridCol w:w="1530"/>
+        <w:gridCol w:w="1930"/>
+        <w:gridCol w:w="998"/>
+        <w:gridCol w:w="1264"/>
       </w:tblGrid>
       <w:tr>
         <w:trPr>
@@ -1434,6 +1435,18 @@
               <w:jc w:val="left"/>
             </w:pPr>
             <w:r>
+              <w:t xml:space="preserve">N</w:t>
+            </w:r>
+          </w:p>
+        </w:tc>
+        <w:tc>
+          <w:tcPr/>
+          <w:p>
+            <w:pPr>
+              <w:pStyle w:val="Compact"/>
+              <w:jc w:val="left"/>
+            </w:pPr>
+            <w:r>
               <w:t xml:space="preserve">Avg. % Change</w:t>
             </w:r>
           </w:p>
@@ -1508,55 +1521,67 @@
               <w:jc w:val="left"/>
             </w:pPr>
             <w:r>
-              <w:t xml:space="preserve">0.22</w:t>
-            </w:r>
-          </w:p>
-        </w:tc>
-        <w:tc>
-          <w:tcPr/>
-          <w:p>
-            <w:pPr>
-              <w:pStyle w:val="Compact"/>
-              <w:jc w:val="left"/>
-            </w:pPr>
-            <w:r>
-              <w:t xml:space="preserve">0.38</w:t>
-            </w:r>
-          </w:p>
-        </w:tc>
-        <w:tc>
-          <w:tcPr/>
-          <w:p>
-            <w:pPr>
-              <w:pStyle w:val="Compact"/>
-              <w:jc w:val="left"/>
-            </w:pPr>
-            <w:r>
-              <w:t xml:space="preserve">0.54</w:t>
-            </w:r>
-          </w:p>
-        </w:tc>
-        <w:tc>
-          <w:tcPr/>
-          <w:p>
-            <w:pPr>
-              <w:pStyle w:val="Compact"/>
-              <w:jc w:val="left"/>
-            </w:pPr>
-            <w:r>
-              <w:t xml:space="preserve">0.03</w:t>
-            </w:r>
-          </w:p>
-        </w:tc>
-        <w:tc>
-          <w:tcPr/>
-          <w:p>
-            <w:pPr>
-              <w:pStyle w:val="Compact"/>
-              <w:jc w:val="left"/>
-            </w:pPr>
-            <w:r>
-              <w:t xml:space="preserve">-3.7</w:t>
+              <w:t xml:space="preserve">76</w:t>
+            </w:r>
+          </w:p>
+        </w:tc>
+        <w:tc>
+          <w:tcPr/>
+          <w:p>
+            <w:pPr>
+              <w:pStyle w:val="Compact"/>
+              <w:jc w:val="left"/>
+            </w:pPr>
+            <w:r>
+              <w:t xml:space="preserve">0.22 (0.14)</w:t>
+            </w:r>
+          </w:p>
+        </w:tc>
+        <w:tc>
+          <w:tcPr/>
+          <w:p>
+            <w:pPr>
+              <w:pStyle w:val="Compact"/>
+              <w:jc w:val="left"/>
+            </w:pPr>
+            <w:r>
+              <w:t xml:space="preserve">0.38 (0.45)</w:t>
+            </w:r>
+          </w:p>
+        </w:tc>
+        <w:tc>
+          <w:tcPr/>
+          <w:p>
+            <w:pPr>
+              <w:pStyle w:val="Compact"/>
+              <w:jc w:val="left"/>
+            </w:pPr>
+            <w:r>
+              <w:t xml:space="preserve">0.54 (0.45)</w:t>
+            </w:r>
+          </w:p>
+        </w:tc>
+        <w:tc>
+          <w:tcPr/>
+          <w:p>
+            <w:pPr>
+              <w:pStyle w:val="Compact"/>
+              <w:jc w:val="left"/>
+            </w:pPr>
+            <w:r>
+              <w:t xml:space="preserve">0.09 (0.14)</w:t>
+            </w:r>
+          </w:p>
+        </w:tc>
+        <w:tc>
+          <w:tcPr/>
+          <w:p>
+            <w:pPr>
+              <w:pStyle w:val="Compact"/>
+              <w:jc w:val="left"/>
+            </w:pPr>
+            <w:r>
+              <w:t xml:space="preserve">-3.47 (1.43)</w:t>
             </w:r>
           </w:p>
         </w:tc>
@@ -1582,55 +1607,67 @@
               <w:jc w:val="left"/>
             </w:pPr>
             <w:r>
-              <w:t xml:space="preserve">0.21</w:t>
-            </w:r>
-          </w:p>
-        </w:tc>
-        <w:tc>
-          <w:tcPr/>
-          <w:p>
-            <w:pPr>
-              <w:pStyle w:val="Compact"/>
-              <w:jc w:val="left"/>
-            </w:pPr>
-            <w:r>
-              <w:t xml:space="preserve">0.22</w:t>
-            </w:r>
-          </w:p>
-        </w:tc>
-        <w:tc>
-          <w:tcPr/>
-          <w:p>
-            <w:pPr>
-              <w:pStyle w:val="Compact"/>
-              <w:jc w:val="left"/>
-            </w:pPr>
-            <w:r>
-              <w:t xml:space="preserve">0.40</w:t>
-            </w:r>
-          </w:p>
-        </w:tc>
-        <w:tc>
-          <w:tcPr/>
-          <w:p>
-            <w:pPr>
-              <w:pStyle w:val="Compact"/>
-              <w:jc w:val="left"/>
-            </w:pPr>
-            <w:r>
-              <w:t xml:space="preserve">0.06</w:t>
-            </w:r>
-          </w:p>
-        </w:tc>
-        <w:tc>
-          <w:tcPr/>
-          <w:p>
-            <w:pPr>
-              <w:pStyle w:val="Compact"/>
-              <w:jc w:val="left"/>
-            </w:pPr>
-            <w:r>
-              <w:t xml:space="preserve">-3.1</w:t>
+              <w:t xml:space="preserve">67</w:t>
+            </w:r>
+          </w:p>
+        </w:tc>
+        <w:tc>
+          <w:tcPr/>
+          <w:p>
+            <w:pPr>
+              <w:pStyle w:val="Compact"/>
+              <w:jc w:val="left"/>
+            </w:pPr>
+            <w:r>
+              <w:t xml:space="preserve">0.21 (0.11)</w:t>
+            </w:r>
+          </w:p>
+        </w:tc>
+        <w:tc>
+          <w:tcPr/>
+          <w:p>
+            <w:pPr>
+              <w:pStyle w:val="Compact"/>
+              <w:jc w:val="left"/>
+            </w:pPr>
+            <w:r>
+              <w:t xml:space="preserve">0.22 (0.37)</w:t>
+            </w:r>
+          </w:p>
+        </w:tc>
+        <w:tc>
+          <w:tcPr/>
+          <w:p>
+            <w:pPr>
+              <w:pStyle w:val="Compact"/>
+              <w:jc w:val="left"/>
+            </w:pPr>
+            <w:r>
+              <w:t xml:space="preserve">0.40 (0.41)</w:t>
+            </w:r>
+          </w:p>
+        </w:tc>
+        <w:tc>
+          <w:tcPr/>
+          <w:p>
+            <w:pPr>
+              <w:pStyle w:val="Compact"/>
+              <w:jc w:val="left"/>
+            </w:pPr>
+            <w:r>
+              <w:t xml:space="preserve">0.09 (0.10)</w:t>
+            </w:r>
+          </w:p>
+        </w:tc>
+        <w:tc>
+          <w:tcPr/>
+          <w:p>
+            <w:pPr>
+              <w:pStyle w:val="Compact"/>
+              <w:jc w:val="left"/>
+            </w:pPr>
+            <w:r>
+              <w:t xml:space="preserve">-3.18 (1.20)</w:t>
             </w:r>
           </w:p>
         </w:tc>
@@ -1656,55 +1693,67 @@
               <w:jc w:val="left"/>
             </w:pPr>
             <w:r>
-              <w:t xml:space="preserve">0.23</w:t>
-            </w:r>
-          </w:p>
-        </w:tc>
-        <w:tc>
-          <w:tcPr/>
-          <w:p>
-            <w:pPr>
-              <w:pStyle w:val="Compact"/>
-              <w:jc w:val="left"/>
-            </w:pPr>
-            <w:r>
-              <w:t xml:space="preserve">0.10</w:t>
-            </w:r>
-          </w:p>
-        </w:tc>
-        <w:tc>
-          <w:tcPr/>
-          <w:p>
-            <w:pPr>
-              <w:pStyle w:val="Compact"/>
-              <w:jc w:val="left"/>
-            </w:pPr>
-            <w:r>
-              <w:t xml:space="preserve">0.22</w:t>
-            </w:r>
-          </w:p>
-        </w:tc>
-        <w:tc>
-          <w:tcPr/>
-          <w:p>
-            <w:pPr>
-              <w:pStyle w:val="Compact"/>
-              <w:jc w:val="left"/>
-            </w:pPr>
-            <w:r>
-              <w:t xml:space="preserve">0.10</w:t>
-            </w:r>
-          </w:p>
-        </w:tc>
-        <w:tc>
-          <w:tcPr/>
-          <w:p>
-            <w:pPr>
-              <w:pStyle w:val="Compact"/>
-              <w:jc w:val="left"/>
-            </w:pPr>
-            <w:r>
-              <w:t xml:space="preserve">-2.4</w:t>
+              <w:t xml:space="preserve">86</w:t>
+            </w:r>
+          </w:p>
+        </w:tc>
+        <w:tc>
+          <w:tcPr/>
+          <w:p>
+            <w:pPr>
+              <w:pStyle w:val="Compact"/>
+              <w:jc w:val="left"/>
+            </w:pPr>
+            <w:r>
+              <w:t xml:space="preserve">0.23 (0.13)</w:t>
+            </w:r>
+          </w:p>
+        </w:tc>
+        <w:tc>
+          <w:tcPr/>
+          <w:p>
+            <w:pPr>
+              <w:pStyle w:val="Compact"/>
+              <w:jc w:val="left"/>
+            </w:pPr>
+            <w:r>
+              <w:t xml:space="preserve">0.10 (0.28)</w:t>
+            </w:r>
+          </w:p>
+        </w:tc>
+        <w:tc>
+          <w:tcPr/>
+          <w:p>
+            <w:pPr>
+              <w:pStyle w:val="Compact"/>
+              <w:jc w:val="left"/>
+            </w:pPr>
+            <w:r>
+              <w:t xml:space="preserve">0.22 (0.33)</w:t>
+            </w:r>
+          </w:p>
+        </w:tc>
+        <w:tc>
+          <w:tcPr/>
+          <w:p>
+            <w:pPr>
+              <w:pStyle w:val="Compact"/>
+              <w:jc w:val="left"/>
+            </w:pPr>
+            <w:r>
+              <w:t xml:space="preserve">0.12 (0.11)</w:t>
+            </w:r>
+          </w:p>
+        </w:tc>
+        <w:tc>
+          <w:tcPr/>
+          <w:p>
+            <w:pPr>
+              <w:pStyle w:val="Compact"/>
+              <w:jc w:val="left"/>
+            </w:pPr>
+            <w:r>
+              <w:t xml:space="preserve">-2.61 (1.06)</w:t>
             </w:r>
           </w:p>
         </w:tc>
@@ -1723,7 +1772,19 @@
         <w:t xml:space="preserve">Note</w:t>
       </w:r>
       <w:r>
-        <w:t xml:space="preserve">. The table shows performance as both the % of trials where participants matched the goal, and the mean absolute error from the target reduction goal. Percentage meeting goal refers to … ETC</w:t>
+        <w:t xml:space="preserve">. Summary statistics by reference class. Values represent mean (SD) across participants for each planning accuracy metric. Values in parentheses represent standard deviations.</w:t>
+      </w:r>
+      <w:r>
+        <w:t xml:space="preserve"> </w:t>
+      </w:r>
+      <w:r>
+        <w:t xml:space="preserve">‘Close match’</w:t>
+      </w:r>
+      <w:r>
+        <w:t xml:space="preserve"> </w:t>
+      </w:r>
+      <w:r>
+        <w:t xml:space="preserve">indicates trials where the proposed reduction was within ±2% of the target goal. Abs. Deviation and Log Abs. Deviation columns report medians.</w:t>
       </w:r>
     </w:p>
     <w:p>
@@ -1742,29 +1803,7 @@
         <w:t xml:space="preserve"> </w:t>
       </w:r>
       <w:r>
-        <w:t xml:space="preserve">shows the average x,y,z, separately for the conditions of … . As can be seen in Table 1, participants in the kWh condition met the target goal 38% of the time, compared to 22% for the Percentage condition and 10% for the USD condition. Moreover, the kWh reference class exhibited smaller deviations from the target reduction, suggesting that participants performed more accurately when the goal was framed in kWh rather than when the goal was framed in percentages or USD.</w:t>
-      </w:r>
-    </w:p>
-    <w:p>
-      <w:pPr>
-        <w:pStyle w:val="BodyText"/>
-      </w:pPr>
-      <w:r>
-        <w:t xml:space="preserve">As shown in</w:t>
-      </w:r>
-      <w:r>
-        <w:t xml:space="preserve"> </w:t>
-      </w:r>
-      <w:hyperlink w:anchor="tbl-s1-agg">
-        <w:r>
-          <w:rPr>
-            <w:rStyle w:val="Hyperlink"/>
-          </w:rPr>
-          <w:t xml:space="preserve">Table 1</w:t>
-        </w:r>
-      </w:hyperlink>
-      <w:r>
-        <w:t xml:space="preserve">, participants in the kWh condition exactly met the target reduction goal 38% of the time, significantly outperforming those in the Percentage (22%) and USD (10%) conditions. Furthermore, the kWh reference class exhibited notably smaller mean absolute deviations (0.03) compared to Percentage (0.06) and USD (0.10), suggesting that presenting the reduction goal in absolute units facilitated more precise allocations.</w:t>
+        <w:t xml:space="preserve">presents a summary of descriptive statistics regarding planning accuracy across the three experimental reference class conditions (kWh, Percentage, USD). Observation of the central tendencies suggests a potential advantage for the kWh condition. The kWh group exhibited the highest mean proportion of trials exactly matching the target goal (M = 0.38, SD = 0.45), considerably higher than that observed in the Percentage (M = 0.22, SD = 0.37) and USD (M = 0.10, SD = 0.28) conditions. A concordant pattern emerged for deviations, where the kWh condition displayed the lowest median absolute deviation (Mdn = 0.03) compared to the Percentage (Mdn = 0.06) and USD (Mdn = 0.10) conditions, hinting at greater precision when goals were presented in absolute energy units.</w:t>
       </w:r>
     </w:p>
     <w:bookmarkStart w:id="57" w:name="fig-s1-log-dist"/>
@@ -2204,8 +2243,8 @@
           <m:d>
             <m:dPr>
               <m:begChr m:val="("/>
+              <m:sepChr m:val=""/>
               <m:endChr m:val=")"/>
-              <m:sepChr m:val=""/>
               <m:grow/>
             </m:dPr>
             <m:e>
@@ -2236,8 +2275,8 @@
           <m:d>
             <m:dPr>
               <m:begChr m:val="("/>
+              <m:sepChr m:val=""/>
               <m:endChr m:val=")"/>
-              <m:sepChr m:val=""/>
               <m:grow/>
             </m:dPr>
             <m:e>

</xml_diff>

<commit_message>
resync again for JP - sorry!
</commit_message>
<xml_diff>
--- a/docs/manuscript/output/rs_manuscript_apa.docx
+++ b/docs/manuscript/output/rs_manuscript_apa.docx
@@ -1704,7 +1704,24 @@
         <w:t xml:space="preserve"> </w:t>
       </w:r>
       <w:r>
-        <w:t xml:space="preserve">for a breakdown of the descriptive statistics. The ordinal regression analysis (see</w:t>
+        <w:t xml:space="preserve">for a breakdown of the descriptive statistics, and</w:t>
+      </w:r>
+      <w:r>
+        <w:t xml:space="preserve"> </w:t>
+      </w:r>
+      <w:hyperlink w:anchor="fig-s2-log-dist">
+        <w:r>
+          <w:rPr>
+            <w:rStyle w:val="Hyperlink"/>
+          </w:rPr>
+          <w:t xml:space="preserve">Figure 5</w:t>
+        </w:r>
+      </w:hyperlink>
+      <w:r>
+        <w:t xml:space="preserve"> </w:t>
+      </w:r>
+      <w:r>
+        <w:t xml:space="preserve">for visualizations of the full error distributions. The ordinal regression analysis (see</w:t>
       </w:r>
       <w:r>
         <w:t xml:space="preserve"> </w:t>
@@ -1729,7 +1746,21 @@
         </w:r>
       </w:hyperlink>
       <w:r>
-        <w:t xml:space="preserve">).</w:t>
+        <w:t xml:space="preserve">). Posterior predictive checks are shown in</w:t>
+      </w:r>
+      <w:r>
+        <w:t xml:space="preserve"> </w:t>
+      </w:r>
+      <w:hyperlink w:anchor="fig-s2-ppd">
+        <w:r>
+          <w:rPr>
+            <w:rStyle w:val="Hyperlink"/>
+          </w:rPr>
+          <w:t xml:space="preserve">Figure 7</w:t>
+        </w:r>
+      </w:hyperlink>
+      <w:r>
+        <w:t xml:space="preserve">.</w:t>
       </w:r>
     </w:p>
     <w:p>

</xml_diff>